<commit_message>
I just add some more commands
</commit_message>
<xml_diff>
--- a/commands.docx
+++ b/commands.docx
@@ -209,6 +209,39 @@
         <w:adjustRightInd w:val="0"/>
         <w:rPr>
           <w:rFonts w:cs="Marker Felt"/>
+          <w:color w:val="00B050"/>
+          <w:sz w:val="28"/>
+          <w:szCs w:val="28"/>
+        </w:rPr>
+      </w:pPr>
+      <w:r>
+        <w:rPr>
+          <w:rFonts w:cs="Marker Felt"/>
+          <w:sz w:val="28"/>
+          <w:szCs w:val="28"/>
+        </w:rPr>
+        <w:t xml:space="preserve">- git add –A </w:t>
+      </w:r>
+      <w:bookmarkStart w:id="0" w:name="_GoBack"/>
+      <w:r>
+        <w:rPr>
+          <w:rFonts w:cs="Marker Felt"/>
+          <w:color w:val="00B050"/>
+          <w:sz w:val="28"/>
+          <w:szCs w:val="28"/>
+        </w:rPr>
+        <w:t>// add all</w:t>
+      </w:r>
+    </w:p>
+    <w:bookmarkEnd w:id="0"/>
+    <w:p>
+      <w:pPr>
+        <w:widowControl w:val="0"/>
+        <w:autoSpaceDE w:val="0"/>
+        <w:autoSpaceDN w:val="0"/>
+        <w:adjustRightInd w:val="0"/>
+        <w:rPr>
+          <w:rFonts w:cs="Marker Felt"/>
           <w:b/>
           <w:sz w:val="28"/>
           <w:szCs w:val="28"/>
@@ -221,17 +254,72 @@
           <w:sz w:val="28"/>
           <w:szCs w:val="28"/>
         </w:rPr>
-        <w:t xml:space="preserve">4. </w:t>
-      </w:r>
-      <w:r>
+        <w:t>4. committed the changes to the repository </w:t>
+      </w:r>
+    </w:p>
+    <w:p>
+      <w:pPr>
+        <w:widowControl w:val="0"/>
+        <w:autoSpaceDE w:val="0"/>
+        <w:autoSpaceDN w:val="0"/>
+        <w:adjustRightInd w:val="0"/>
+        <w:rPr>
+          <w:rFonts w:cs="Marker Felt"/>
+          <w:sz w:val="28"/>
+          <w:szCs w:val="28"/>
+        </w:rPr>
+      </w:pPr>
+      <w:r>
+        <w:rPr>
+          <w:rFonts w:cs="Marker Felt"/>
+          <w:sz w:val="28"/>
+          <w:szCs w:val="28"/>
+        </w:rPr>
+        <w:t>- commit -m “adding name.ext”</w:t>
+      </w:r>
+    </w:p>
+    <w:p>
+      <w:pPr>
+        <w:widowControl w:val="0"/>
+        <w:autoSpaceDE w:val="0"/>
+        <w:autoSpaceDN w:val="0"/>
+        <w:adjustRightInd w:val="0"/>
+        <w:rPr>
+          <w:rFonts w:cs="Marker Felt"/>
+          <w:sz w:val="28"/>
+          <w:szCs w:val="28"/>
+        </w:rPr>
+      </w:pPr>
+      <w:r>
+        <w:rPr>
+          <w:rFonts w:cs="Marker Felt"/>
+          <w:sz w:val="28"/>
+          <w:szCs w:val="28"/>
+        </w:rPr>
+        <w:t xml:space="preserve">Note: </w:t>
+      </w:r>
+      <w:r>
+        <w:rPr>
+          <w:rFonts w:cs="Marker Felt"/>
+          <w:sz w:val="28"/>
+          <w:szCs w:val="28"/>
+        </w:rPr>
+        <w:t>(-m is to add a message to the commit)</w:t>
+      </w:r>
+    </w:p>
+    <w:p>
+      <w:pPr>
+        <w:widowControl w:val="0"/>
+        <w:autoSpaceDE w:val="0"/>
+        <w:autoSpaceDN w:val="0"/>
+        <w:adjustRightInd w:val="0"/>
         <w:rPr>
           <w:rFonts w:cs="Marker Felt"/>
           <w:b/>
           <w:sz w:val="28"/>
           <w:szCs w:val="28"/>
         </w:rPr>
-        <w:t>committed</w:t>
-      </w:r>
+      </w:pPr>
       <w:r>
         <w:rPr>
           <w:rFonts w:cs="Marker Felt"/>
@@ -239,65 +327,32 @@
           <w:sz w:val="28"/>
           <w:szCs w:val="28"/>
         </w:rPr>
-        <w:t xml:space="preserve"> the changes to the repository </w:t>
-      </w:r>
-    </w:p>
-    <w:p>
-      <w:pPr>
-        <w:widowControl w:val="0"/>
-        <w:autoSpaceDE w:val="0"/>
-        <w:autoSpaceDN w:val="0"/>
-        <w:adjustRightInd w:val="0"/>
-        <w:rPr>
-          <w:rFonts w:cs="Marker Felt"/>
-          <w:sz w:val="28"/>
-          <w:szCs w:val="28"/>
-        </w:rPr>
-      </w:pPr>
-      <w:r>
-        <w:rPr>
-          <w:rFonts w:cs="Marker Felt"/>
-          <w:sz w:val="28"/>
-          <w:szCs w:val="28"/>
-        </w:rPr>
-        <w:t>- commit -m “adding name.ext”</w:t>
-      </w:r>
-    </w:p>
-    <w:p>
-      <w:pPr>
-        <w:widowControl w:val="0"/>
-        <w:autoSpaceDE w:val="0"/>
-        <w:autoSpaceDN w:val="0"/>
-        <w:adjustRightInd w:val="0"/>
-        <w:rPr>
-          <w:rFonts w:cs="Marker Felt"/>
-          <w:sz w:val="28"/>
-          <w:szCs w:val="28"/>
-        </w:rPr>
-      </w:pPr>
-      <w:r>
-        <w:rPr>
-          <w:rFonts w:cs="Marker Felt"/>
-          <w:sz w:val="28"/>
-          <w:szCs w:val="28"/>
-        </w:rPr>
-        <w:t xml:space="preserve">Note: </w:t>
-      </w:r>
-      <w:r>
-        <w:rPr>
-          <w:rFonts w:cs="Marker Felt"/>
-          <w:sz w:val="28"/>
-          <w:szCs w:val="28"/>
-        </w:rPr>
-        <w:t>(-m is to add a message to the commit)</w:t>
-      </w:r>
-    </w:p>
-    <w:p>
-      <w:pPr>
-        <w:widowControl w:val="0"/>
-        <w:autoSpaceDE w:val="0"/>
-        <w:autoSpaceDN w:val="0"/>
-        <w:adjustRightInd w:val="0"/>
+        <w:t> 4. To sync w/ GitHub.com</w:t>
+      </w:r>
+    </w:p>
+    <w:p>
+      <w:pPr>
+        <w:widowControl w:val="0"/>
+        <w:autoSpaceDE w:val="0"/>
+        <w:autoSpaceDN w:val="0"/>
+        <w:adjustRightInd w:val="0"/>
+        <w:rPr>
+          <w:rFonts w:cs="Marker Felt"/>
+          <w:sz w:val="28"/>
+          <w:szCs w:val="28"/>
+        </w:rPr>
+      </w:pPr>
+      <w:r>
+        <w:rPr>
+          <w:rFonts w:cs="Marker Felt"/>
+          <w:sz w:val="28"/>
+          <w:szCs w:val="28"/>
+        </w:rPr>
+        <w:t>- git push</w:t>
+      </w:r>
+    </w:p>
+    <w:p>
+      <w:pPr>
         <w:rPr>
           <w:rFonts w:cs="Marker Felt"/>
           <w:b/>
@@ -312,28 +367,41 @@
           <w:sz w:val="28"/>
           <w:szCs w:val="28"/>
         </w:rPr>
-        <w:t> 4. To sync w/ GitHub.com</w:t>
-      </w:r>
-    </w:p>
-    <w:p>
-      <w:pPr>
-        <w:widowControl w:val="0"/>
-        <w:autoSpaceDE w:val="0"/>
-        <w:autoSpaceDN w:val="0"/>
-        <w:adjustRightInd w:val="0"/>
-        <w:rPr>
-          <w:rFonts w:cs="Marker Felt"/>
-          <w:sz w:val="28"/>
-          <w:szCs w:val="28"/>
-        </w:rPr>
-      </w:pPr>
-      <w:r>
-        <w:rPr>
-          <w:rFonts w:cs="Marker Felt"/>
-          <w:sz w:val="28"/>
-          <w:szCs w:val="28"/>
-        </w:rPr>
-        <w:t>- git push</w:t>
+        <w:t>5. to get sync the files in your client from GitHub.com</w:t>
+      </w:r>
+    </w:p>
+    <w:p>
+      <w:pPr>
+        <w:rPr>
+          <w:rFonts w:cs="Marker Felt"/>
+          <w:sz w:val="28"/>
+          <w:szCs w:val="28"/>
+        </w:rPr>
+      </w:pPr>
+      <w:r>
+        <w:rPr>
+          <w:rFonts w:cs="Marker Felt"/>
+          <w:sz w:val="28"/>
+          <w:szCs w:val="28"/>
+        </w:rPr>
+        <w:t>- git pull</w:t>
+      </w:r>
+    </w:p>
+    <w:p>
+      <w:pPr>
+        <w:rPr>
+          <w:rFonts w:cs="Marker Felt"/>
+          <w:sz w:val="28"/>
+          <w:szCs w:val="28"/>
+        </w:rPr>
+      </w:pPr>
+      <w:r>
+        <w:rPr>
+          <w:rFonts w:cs="Marker Felt"/>
+          <w:sz w:val="28"/>
+          <w:szCs w:val="28"/>
+        </w:rPr>
+        <w:t xml:space="preserve">Note: you must be in the right directory </w:t>
       </w:r>
     </w:p>
     <w:p>
@@ -352,62 +420,1354 @@
           <w:sz w:val="28"/>
           <w:szCs w:val="28"/>
         </w:rPr>
-        <w:t>5. to get sync the files in your client</w:t>
-      </w:r>
-      <w:r>
+        <w:t>6. To get out of screen message such as when you do git commit without a message</w:t>
+      </w:r>
+    </w:p>
+    <w:p>
+      <w:pPr>
+        <w:rPr>
+          <w:rFonts w:cs="Marker Felt"/>
+          <w:sz w:val="28"/>
+          <w:szCs w:val="28"/>
+        </w:rPr>
+      </w:pPr>
+      <w:r>
+        <w:rPr>
+          <w:rFonts w:cs="Marker Felt"/>
+          <w:sz w:val="28"/>
+          <w:szCs w:val="28"/>
+        </w:rPr>
+        <w:t xml:space="preserve">- esc(keyboard) : </w:t>
+      </w:r>
+      <w:proofErr w:type="spellStart"/>
+      <w:r>
+        <w:rPr>
+          <w:rFonts w:cs="Marker Felt"/>
+          <w:sz w:val="28"/>
+          <w:szCs w:val="28"/>
+        </w:rPr>
+        <w:t>wq</w:t>
+      </w:r>
+      <w:proofErr w:type="spellEnd"/>
+    </w:p>
+    <w:p>
+      <w:pPr>
         <w:rPr>
           <w:rFonts w:cs="Marker Felt"/>
           <w:b/>
           <w:sz w:val="28"/>
           <w:szCs w:val="28"/>
         </w:rPr>
-        <w:t xml:space="preserve"> from GitHub.com</w:t>
-      </w:r>
-    </w:p>
-    <w:p>
-      <w:pPr>
-        <w:rPr>
-          <w:rFonts w:cs="Marker Felt"/>
-          <w:sz w:val="28"/>
-          <w:szCs w:val="28"/>
-        </w:rPr>
-      </w:pPr>
-      <w:r>
-        <w:rPr>
-          <w:rFonts w:cs="Marker Felt"/>
-          <w:sz w:val="28"/>
-          <w:szCs w:val="28"/>
-        </w:rPr>
-        <w:t>- git pull</w:t>
-      </w:r>
-    </w:p>
-    <w:p>
-      <w:pPr>
-        <w:rPr>
-          <w:rFonts w:cs="Marker Felt"/>
-          <w:sz w:val="28"/>
-          <w:szCs w:val="28"/>
-        </w:rPr>
-      </w:pPr>
-      <w:r>
-        <w:rPr>
-          <w:rFonts w:cs="Marker Felt"/>
-          <w:sz w:val="28"/>
-          <w:szCs w:val="28"/>
-        </w:rPr>
-        <w:t xml:space="preserve">Note: you must be in the right directory </w:t>
-      </w:r>
-    </w:p>
-    <w:p>
-      <w:pPr>
-        <w:rPr>
-          <w:rFonts w:cs="Marker Felt"/>
-          <w:sz w:val="28"/>
-          <w:szCs w:val="28"/>
-        </w:rPr>
-      </w:pPr>
-      <w:bookmarkStart w:id="0" w:name="_GoBack"/>
-      <w:bookmarkEnd w:id="0"/>
+      </w:pPr>
+    </w:p>
+    <w:p>
+      <w:pPr>
+        <w:rPr>
+          <w:rFonts w:cs="Marker Felt"/>
+          <w:b/>
+          <w:sz w:val="28"/>
+          <w:szCs w:val="28"/>
+        </w:rPr>
+      </w:pPr>
+      <w:r>
+        <w:rPr>
+          <w:rFonts w:cs="Marker Felt"/>
+          <w:b/>
+          <w:sz w:val="28"/>
+          <w:szCs w:val="28"/>
+        </w:rPr>
+        <w:t>more commands</w:t>
+      </w:r>
+    </w:p>
+    <w:p>
+      <w:pPr>
+        <w:rPr>
+          <w:rFonts w:cs="Marker Felt"/>
+          <w:b/>
+          <w:sz w:val="28"/>
+          <w:szCs w:val="28"/>
+        </w:rPr>
+      </w:pPr>
+    </w:p>
+    <w:p>
+      <w:pPr>
+        <w:widowControl w:val="0"/>
+        <w:tabs>
+          <w:tab w:val="left" w:pos="560"/>
+          <w:tab w:val="left" w:pos="1120"/>
+          <w:tab w:val="left" w:pos="1680"/>
+          <w:tab w:val="left" w:pos="2240"/>
+          <w:tab w:val="left" w:pos="2800"/>
+          <w:tab w:val="left" w:pos="3360"/>
+          <w:tab w:val="left" w:pos="3920"/>
+          <w:tab w:val="left" w:pos="4480"/>
+          <w:tab w:val="left" w:pos="5040"/>
+          <w:tab w:val="left" w:pos="5600"/>
+          <w:tab w:val="left" w:pos="6160"/>
+          <w:tab w:val="left" w:pos="6720"/>
+        </w:tabs>
+        <w:autoSpaceDE w:val="0"/>
+        <w:autoSpaceDN w:val="0"/>
+        <w:adjustRightInd w:val="0"/>
+        <w:rPr>
+          <w:rFonts w:ascii="Menlo" w:hAnsi="Menlo" w:cs="Menlo"/>
+          <w:color w:val="000000"/>
+          <w:sz w:val="22"/>
+          <w:szCs w:val="22"/>
+        </w:rPr>
+      </w:pPr>
+      <w:r>
+        <w:rPr>
+          <w:rFonts w:ascii="Menlo" w:hAnsi="Menlo" w:cs="Menlo"/>
+          <w:color w:val="000000"/>
+          <w:sz w:val="22"/>
+          <w:szCs w:val="22"/>
+        </w:rPr>
+        <w:t>usage: git [--version] [--help] [-C &lt;path&gt;] [-c name=value]</w:t>
+      </w:r>
+    </w:p>
+    <w:p>
+      <w:pPr>
+        <w:widowControl w:val="0"/>
+        <w:tabs>
+          <w:tab w:val="left" w:pos="560"/>
+          <w:tab w:val="left" w:pos="1120"/>
+          <w:tab w:val="left" w:pos="1680"/>
+          <w:tab w:val="left" w:pos="2240"/>
+          <w:tab w:val="left" w:pos="2800"/>
+          <w:tab w:val="left" w:pos="3360"/>
+          <w:tab w:val="left" w:pos="3920"/>
+          <w:tab w:val="left" w:pos="4480"/>
+          <w:tab w:val="left" w:pos="5040"/>
+          <w:tab w:val="left" w:pos="5600"/>
+          <w:tab w:val="left" w:pos="6160"/>
+          <w:tab w:val="left" w:pos="6720"/>
+        </w:tabs>
+        <w:autoSpaceDE w:val="0"/>
+        <w:autoSpaceDN w:val="0"/>
+        <w:adjustRightInd w:val="0"/>
+        <w:rPr>
+          <w:rFonts w:ascii="Menlo" w:hAnsi="Menlo" w:cs="Menlo"/>
+          <w:color w:val="000000"/>
+          <w:sz w:val="22"/>
+          <w:szCs w:val="22"/>
+        </w:rPr>
+      </w:pPr>
+      <w:r>
+        <w:rPr>
+          <w:rFonts w:ascii="Menlo" w:hAnsi="Menlo" w:cs="Menlo"/>
+          <w:color w:val="000000"/>
+          <w:sz w:val="22"/>
+          <w:szCs w:val="22"/>
+        </w:rPr>
+        <w:t xml:space="preserve">           [--exec-path[=&lt;path&gt;]] [--html-path] [--man-path] [--info-path]</w:t>
+      </w:r>
+    </w:p>
+    <w:p>
+      <w:pPr>
+        <w:widowControl w:val="0"/>
+        <w:tabs>
+          <w:tab w:val="left" w:pos="560"/>
+          <w:tab w:val="left" w:pos="1120"/>
+          <w:tab w:val="left" w:pos="1680"/>
+          <w:tab w:val="left" w:pos="2240"/>
+          <w:tab w:val="left" w:pos="2800"/>
+          <w:tab w:val="left" w:pos="3360"/>
+          <w:tab w:val="left" w:pos="3920"/>
+          <w:tab w:val="left" w:pos="4480"/>
+          <w:tab w:val="left" w:pos="5040"/>
+          <w:tab w:val="left" w:pos="5600"/>
+          <w:tab w:val="left" w:pos="6160"/>
+          <w:tab w:val="left" w:pos="6720"/>
+        </w:tabs>
+        <w:autoSpaceDE w:val="0"/>
+        <w:autoSpaceDN w:val="0"/>
+        <w:adjustRightInd w:val="0"/>
+        <w:rPr>
+          <w:rFonts w:ascii="Menlo" w:hAnsi="Menlo" w:cs="Menlo"/>
+          <w:color w:val="000000"/>
+          <w:sz w:val="22"/>
+          <w:szCs w:val="22"/>
+        </w:rPr>
+      </w:pPr>
+      <w:r>
+        <w:rPr>
+          <w:rFonts w:ascii="Menlo" w:hAnsi="Menlo" w:cs="Menlo"/>
+          <w:color w:val="000000"/>
+          <w:sz w:val="22"/>
+          <w:szCs w:val="22"/>
+        </w:rPr>
+        <w:t xml:space="preserve">           [-p|--paginate|--no-pager] [--no-replace-objects] [--bare]</w:t>
+      </w:r>
+    </w:p>
+    <w:p>
+      <w:pPr>
+        <w:widowControl w:val="0"/>
+        <w:tabs>
+          <w:tab w:val="left" w:pos="560"/>
+          <w:tab w:val="left" w:pos="1120"/>
+          <w:tab w:val="left" w:pos="1680"/>
+          <w:tab w:val="left" w:pos="2240"/>
+          <w:tab w:val="left" w:pos="2800"/>
+          <w:tab w:val="left" w:pos="3360"/>
+          <w:tab w:val="left" w:pos="3920"/>
+          <w:tab w:val="left" w:pos="4480"/>
+          <w:tab w:val="left" w:pos="5040"/>
+          <w:tab w:val="left" w:pos="5600"/>
+          <w:tab w:val="left" w:pos="6160"/>
+          <w:tab w:val="left" w:pos="6720"/>
+        </w:tabs>
+        <w:autoSpaceDE w:val="0"/>
+        <w:autoSpaceDN w:val="0"/>
+        <w:adjustRightInd w:val="0"/>
+        <w:rPr>
+          <w:rFonts w:ascii="Menlo" w:hAnsi="Menlo" w:cs="Menlo"/>
+          <w:color w:val="000000"/>
+          <w:sz w:val="22"/>
+          <w:szCs w:val="22"/>
+        </w:rPr>
+      </w:pPr>
+      <w:r>
+        <w:rPr>
+          <w:rFonts w:ascii="Menlo" w:hAnsi="Menlo" w:cs="Menlo"/>
+          <w:color w:val="000000"/>
+          <w:sz w:val="22"/>
+          <w:szCs w:val="22"/>
+        </w:rPr>
+        <w:t xml:space="preserve">           [--git-</w:t>
+      </w:r>
+      <w:proofErr w:type="spellStart"/>
+      <w:r>
+        <w:rPr>
+          <w:rFonts w:ascii="Menlo" w:hAnsi="Menlo" w:cs="Menlo"/>
+          <w:color w:val="000000"/>
+          <w:sz w:val="22"/>
+          <w:szCs w:val="22"/>
+        </w:rPr>
+        <w:t>dir</w:t>
+      </w:r>
+      <w:proofErr w:type="spellEnd"/>
+      <w:r>
+        <w:rPr>
+          <w:rFonts w:ascii="Menlo" w:hAnsi="Menlo" w:cs="Menlo"/>
+          <w:color w:val="000000"/>
+          <w:sz w:val="22"/>
+          <w:szCs w:val="22"/>
+        </w:rPr>
+        <w:t>=&lt;path&gt;] [--work-tree=&lt;path&gt;] [--namespace=&lt;name&gt;]</w:t>
+      </w:r>
+    </w:p>
+    <w:p>
+      <w:pPr>
+        <w:widowControl w:val="0"/>
+        <w:tabs>
+          <w:tab w:val="left" w:pos="560"/>
+          <w:tab w:val="left" w:pos="1120"/>
+          <w:tab w:val="left" w:pos="1680"/>
+          <w:tab w:val="left" w:pos="2240"/>
+          <w:tab w:val="left" w:pos="2800"/>
+          <w:tab w:val="left" w:pos="3360"/>
+          <w:tab w:val="left" w:pos="3920"/>
+          <w:tab w:val="left" w:pos="4480"/>
+          <w:tab w:val="left" w:pos="5040"/>
+          <w:tab w:val="left" w:pos="5600"/>
+          <w:tab w:val="left" w:pos="6160"/>
+          <w:tab w:val="left" w:pos="6720"/>
+        </w:tabs>
+        <w:autoSpaceDE w:val="0"/>
+        <w:autoSpaceDN w:val="0"/>
+        <w:adjustRightInd w:val="0"/>
+        <w:rPr>
+          <w:rFonts w:ascii="Menlo" w:hAnsi="Menlo" w:cs="Menlo"/>
+          <w:color w:val="000000"/>
+          <w:sz w:val="22"/>
+          <w:szCs w:val="22"/>
+        </w:rPr>
+      </w:pPr>
+      <w:r>
+        <w:rPr>
+          <w:rFonts w:ascii="Menlo" w:hAnsi="Menlo" w:cs="Menlo"/>
+          <w:color w:val="000000"/>
+          <w:sz w:val="22"/>
+          <w:szCs w:val="22"/>
+        </w:rPr>
+        <w:t xml:space="preserve">           &lt;command&gt; [&lt;</w:t>
+      </w:r>
+      <w:proofErr w:type="spellStart"/>
+      <w:r>
+        <w:rPr>
+          <w:rFonts w:ascii="Menlo" w:hAnsi="Menlo" w:cs="Menlo"/>
+          <w:color w:val="000000"/>
+          <w:sz w:val="22"/>
+          <w:szCs w:val="22"/>
+        </w:rPr>
+        <w:t>args</w:t>
+      </w:r>
+      <w:proofErr w:type="spellEnd"/>
+      <w:r>
+        <w:rPr>
+          <w:rFonts w:ascii="Menlo" w:hAnsi="Menlo" w:cs="Menlo"/>
+          <w:color w:val="000000"/>
+          <w:sz w:val="22"/>
+          <w:szCs w:val="22"/>
+        </w:rPr>
+        <w:t>&gt;]</w:t>
+      </w:r>
+    </w:p>
+    <w:p>
+      <w:pPr>
+        <w:widowControl w:val="0"/>
+        <w:tabs>
+          <w:tab w:val="left" w:pos="560"/>
+          <w:tab w:val="left" w:pos="1120"/>
+          <w:tab w:val="left" w:pos="1680"/>
+          <w:tab w:val="left" w:pos="2240"/>
+          <w:tab w:val="left" w:pos="2800"/>
+          <w:tab w:val="left" w:pos="3360"/>
+          <w:tab w:val="left" w:pos="3920"/>
+          <w:tab w:val="left" w:pos="4480"/>
+          <w:tab w:val="left" w:pos="5040"/>
+          <w:tab w:val="left" w:pos="5600"/>
+          <w:tab w:val="left" w:pos="6160"/>
+          <w:tab w:val="left" w:pos="6720"/>
+        </w:tabs>
+        <w:autoSpaceDE w:val="0"/>
+        <w:autoSpaceDN w:val="0"/>
+        <w:adjustRightInd w:val="0"/>
+        <w:rPr>
+          <w:rFonts w:ascii="Menlo" w:hAnsi="Menlo" w:cs="Menlo"/>
+          <w:color w:val="000000"/>
+          <w:sz w:val="22"/>
+          <w:szCs w:val="22"/>
+        </w:rPr>
+      </w:pPr>
+    </w:p>
+    <w:p>
+      <w:pPr>
+        <w:widowControl w:val="0"/>
+        <w:tabs>
+          <w:tab w:val="left" w:pos="560"/>
+          <w:tab w:val="left" w:pos="1120"/>
+          <w:tab w:val="left" w:pos="1680"/>
+          <w:tab w:val="left" w:pos="2240"/>
+          <w:tab w:val="left" w:pos="2800"/>
+          <w:tab w:val="left" w:pos="3360"/>
+          <w:tab w:val="left" w:pos="3920"/>
+          <w:tab w:val="left" w:pos="4480"/>
+          <w:tab w:val="left" w:pos="5040"/>
+          <w:tab w:val="left" w:pos="5600"/>
+          <w:tab w:val="left" w:pos="6160"/>
+          <w:tab w:val="left" w:pos="6720"/>
+        </w:tabs>
+        <w:autoSpaceDE w:val="0"/>
+        <w:autoSpaceDN w:val="0"/>
+        <w:adjustRightInd w:val="0"/>
+        <w:rPr>
+          <w:rFonts w:ascii="Menlo" w:hAnsi="Menlo" w:cs="Menlo"/>
+          <w:color w:val="000000"/>
+          <w:sz w:val="22"/>
+          <w:szCs w:val="22"/>
+        </w:rPr>
+      </w:pPr>
+      <w:r>
+        <w:rPr>
+          <w:rFonts w:ascii="Menlo" w:hAnsi="Menlo" w:cs="Menlo"/>
+          <w:color w:val="000000"/>
+          <w:sz w:val="22"/>
+          <w:szCs w:val="22"/>
+        </w:rPr>
+        <w:t>The most commonly used git commands are:</w:t>
+      </w:r>
+    </w:p>
+    <w:p>
+      <w:pPr>
+        <w:widowControl w:val="0"/>
+        <w:tabs>
+          <w:tab w:val="left" w:pos="560"/>
+          <w:tab w:val="left" w:pos="1120"/>
+          <w:tab w:val="left" w:pos="1680"/>
+          <w:tab w:val="left" w:pos="2240"/>
+          <w:tab w:val="left" w:pos="2800"/>
+          <w:tab w:val="left" w:pos="3360"/>
+          <w:tab w:val="left" w:pos="3920"/>
+          <w:tab w:val="left" w:pos="4480"/>
+          <w:tab w:val="left" w:pos="5040"/>
+          <w:tab w:val="left" w:pos="5600"/>
+          <w:tab w:val="left" w:pos="6160"/>
+          <w:tab w:val="left" w:pos="6720"/>
+        </w:tabs>
+        <w:autoSpaceDE w:val="0"/>
+        <w:autoSpaceDN w:val="0"/>
+        <w:adjustRightInd w:val="0"/>
+        <w:rPr>
+          <w:rFonts w:ascii="Menlo" w:hAnsi="Menlo" w:cs="Menlo"/>
+          <w:color w:val="000000"/>
+          <w:sz w:val="22"/>
+          <w:szCs w:val="22"/>
+        </w:rPr>
+      </w:pPr>
+      <w:r>
+        <w:rPr>
+          <w:rFonts w:ascii="Menlo" w:hAnsi="Menlo" w:cs="Menlo"/>
+          <w:color w:val="000000"/>
+          <w:sz w:val="22"/>
+          <w:szCs w:val="22"/>
+        </w:rPr>
+        <w:t xml:space="preserve">   add        Add file contents to the index</w:t>
+      </w:r>
+    </w:p>
+    <w:p>
+      <w:pPr>
+        <w:widowControl w:val="0"/>
+        <w:tabs>
+          <w:tab w:val="left" w:pos="560"/>
+          <w:tab w:val="left" w:pos="1120"/>
+          <w:tab w:val="left" w:pos="1680"/>
+          <w:tab w:val="left" w:pos="2240"/>
+          <w:tab w:val="left" w:pos="2800"/>
+          <w:tab w:val="left" w:pos="3360"/>
+          <w:tab w:val="left" w:pos="3920"/>
+          <w:tab w:val="left" w:pos="4480"/>
+          <w:tab w:val="left" w:pos="5040"/>
+          <w:tab w:val="left" w:pos="5600"/>
+          <w:tab w:val="left" w:pos="6160"/>
+          <w:tab w:val="left" w:pos="6720"/>
+        </w:tabs>
+        <w:autoSpaceDE w:val="0"/>
+        <w:autoSpaceDN w:val="0"/>
+        <w:adjustRightInd w:val="0"/>
+        <w:rPr>
+          <w:rFonts w:ascii="Menlo" w:hAnsi="Menlo" w:cs="Menlo"/>
+          <w:color w:val="000000"/>
+          <w:sz w:val="22"/>
+          <w:szCs w:val="22"/>
+        </w:rPr>
+      </w:pPr>
+      <w:r>
+        <w:rPr>
+          <w:rFonts w:ascii="Menlo" w:hAnsi="Menlo" w:cs="Menlo"/>
+          <w:color w:val="000000"/>
+          <w:sz w:val="22"/>
+          <w:szCs w:val="22"/>
+        </w:rPr>
+        <w:t xml:space="preserve">   bisect     Find by binary search the change that introduced a bug</w:t>
+      </w:r>
+    </w:p>
+    <w:p>
+      <w:pPr>
+        <w:widowControl w:val="0"/>
+        <w:tabs>
+          <w:tab w:val="left" w:pos="560"/>
+          <w:tab w:val="left" w:pos="1120"/>
+          <w:tab w:val="left" w:pos="1680"/>
+          <w:tab w:val="left" w:pos="2240"/>
+          <w:tab w:val="left" w:pos="2800"/>
+          <w:tab w:val="left" w:pos="3360"/>
+          <w:tab w:val="left" w:pos="3920"/>
+          <w:tab w:val="left" w:pos="4480"/>
+          <w:tab w:val="left" w:pos="5040"/>
+          <w:tab w:val="left" w:pos="5600"/>
+          <w:tab w:val="left" w:pos="6160"/>
+          <w:tab w:val="left" w:pos="6720"/>
+        </w:tabs>
+        <w:autoSpaceDE w:val="0"/>
+        <w:autoSpaceDN w:val="0"/>
+        <w:adjustRightInd w:val="0"/>
+        <w:rPr>
+          <w:rFonts w:ascii="Menlo" w:hAnsi="Menlo" w:cs="Menlo"/>
+          <w:color w:val="000000"/>
+          <w:sz w:val="22"/>
+          <w:szCs w:val="22"/>
+        </w:rPr>
+      </w:pPr>
+      <w:r>
+        <w:rPr>
+          <w:rFonts w:ascii="Menlo" w:hAnsi="Menlo" w:cs="Menlo"/>
+          <w:color w:val="000000"/>
+          <w:sz w:val="22"/>
+          <w:szCs w:val="22"/>
+        </w:rPr>
+        <w:t xml:space="preserve">   branch     List, create, or delete branches</w:t>
+      </w:r>
+    </w:p>
+    <w:p>
+      <w:pPr>
+        <w:widowControl w:val="0"/>
+        <w:tabs>
+          <w:tab w:val="left" w:pos="560"/>
+          <w:tab w:val="left" w:pos="1120"/>
+          <w:tab w:val="left" w:pos="1680"/>
+          <w:tab w:val="left" w:pos="2240"/>
+          <w:tab w:val="left" w:pos="2800"/>
+          <w:tab w:val="left" w:pos="3360"/>
+          <w:tab w:val="left" w:pos="3920"/>
+          <w:tab w:val="left" w:pos="4480"/>
+          <w:tab w:val="left" w:pos="5040"/>
+          <w:tab w:val="left" w:pos="5600"/>
+          <w:tab w:val="left" w:pos="6160"/>
+          <w:tab w:val="left" w:pos="6720"/>
+        </w:tabs>
+        <w:autoSpaceDE w:val="0"/>
+        <w:autoSpaceDN w:val="0"/>
+        <w:adjustRightInd w:val="0"/>
+        <w:rPr>
+          <w:rFonts w:ascii="Menlo" w:hAnsi="Menlo" w:cs="Menlo"/>
+          <w:color w:val="000000"/>
+          <w:sz w:val="22"/>
+          <w:szCs w:val="22"/>
+        </w:rPr>
+      </w:pPr>
+      <w:r>
+        <w:rPr>
+          <w:rFonts w:ascii="Menlo" w:hAnsi="Menlo" w:cs="Menlo"/>
+          <w:color w:val="000000"/>
+          <w:sz w:val="22"/>
+          <w:szCs w:val="22"/>
+        </w:rPr>
+        <w:t xml:space="preserve">   checkout   Checkout a branch or paths to the working tree</w:t>
+      </w:r>
+    </w:p>
+    <w:p>
+      <w:pPr>
+        <w:widowControl w:val="0"/>
+        <w:tabs>
+          <w:tab w:val="left" w:pos="560"/>
+          <w:tab w:val="left" w:pos="1120"/>
+          <w:tab w:val="left" w:pos="1680"/>
+          <w:tab w:val="left" w:pos="2240"/>
+          <w:tab w:val="left" w:pos="2800"/>
+          <w:tab w:val="left" w:pos="3360"/>
+          <w:tab w:val="left" w:pos="3920"/>
+          <w:tab w:val="left" w:pos="4480"/>
+          <w:tab w:val="left" w:pos="5040"/>
+          <w:tab w:val="left" w:pos="5600"/>
+          <w:tab w:val="left" w:pos="6160"/>
+          <w:tab w:val="left" w:pos="6720"/>
+        </w:tabs>
+        <w:autoSpaceDE w:val="0"/>
+        <w:autoSpaceDN w:val="0"/>
+        <w:adjustRightInd w:val="0"/>
+        <w:rPr>
+          <w:rFonts w:ascii="Menlo" w:hAnsi="Menlo" w:cs="Menlo"/>
+          <w:color w:val="000000"/>
+          <w:sz w:val="22"/>
+          <w:szCs w:val="22"/>
+        </w:rPr>
+      </w:pPr>
+      <w:r>
+        <w:rPr>
+          <w:rFonts w:ascii="Menlo" w:hAnsi="Menlo" w:cs="Menlo"/>
+          <w:color w:val="000000"/>
+          <w:sz w:val="22"/>
+          <w:szCs w:val="22"/>
+        </w:rPr>
+        <w:t xml:space="preserve">   clone      Clone a repository into a new directory</w:t>
+      </w:r>
+    </w:p>
+    <w:p>
+      <w:pPr>
+        <w:widowControl w:val="0"/>
+        <w:tabs>
+          <w:tab w:val="left" w:pos="560"/>
+          <w:tab w:val="left" w:pos="1120"/>
+          <w:tab w:val="left" w:pos="1680"/>
+          <w:tab w:val="left" w:pos="2240"/>
+          <w:tab w:val="left" w:pos="2800"/>
+          <w:tab w:val="left" w:pos="3360"/>
+          <w:tab w:val="left" w:pos="3920"/>
+          <w:tab w:val="left" w:pos="4480"/>
+          <w:tab w:val="left" w:pos="5040"/>
+          <w:tab w:val="left" w:pos="5600"/>
+          <w:tab w:val="left" w:pos="6160"/>
+          <w:tab w:val="left" w:pos="6720"/>
+        </w:tabs>
+        <w:autoSpaceDE w:val="0"/>
+        <w:autoSpaceDN w:val="0"/>
+        <w:adjustRightInd w:val="0"/>
+        <w:rPr>
+          <w:rFonts w:ascii="Menlo" w:hAnsi="Menlo" w:cs="Menlo"/>
+          <w:color w:val="000000"/>
+          <w:sz w:val="22"/>
+          <w:szCs w:val="22"/>
+        </w:rPr>
+      </w:pPr>
+      <w:r>
+        <w:rPr>
+          <w:rFonts w:ascii="Menlo" w:hAnsi="Menlo" w:cs="Menlo"/>
+          <w:color w:val="000000"/>
+          <w:sz w:val="22"/>
+          <w:szCs w:val="22"/>
+        </w:rPr>
+        <w:t xml:space="preserve">   commit     Record changes to the repository</w:t>
+      </w:r>
+    </w:p>
+    <w:p>
+      <w:pPr>
+        <w:widowControl w:val="0"/>
+        <w:tabs>
+          <w:tab w:val="left" w:pos="560"/>
+          <w:tab w:val="left" w:pos="1120"/>
+          <w:tab w:val="left" w:pos="1680"/>
+          <w:tab w:val="left" w:pos="2240"/>
+          <w:tab w:val="left" w:pos="2800"/>
+          <w:tab w:val="left" w:pos="3360"/>
+          <w:tab w:val="left" w:pos="3920"/>
+          <w:tab w:val="left" w:pos="4480"/>
+          <w:tab w:val="left" w:pos="5040"/>
+          <w:tab w:val="left" w:pos="5600"/>
+          <w:tab w:val="left" w:pos="6160"/>
+          <w:tab w:val="left" w:pos="6720"/>
+        </w:tabs>
+        <w:autoSpaceDE w:val="0"/>
+        <w:autoSpaceDN w:val="0"/>
+        <w:adjustRightInd w:val="0"/>
+        <w:rPr>
+          <w:rFonts w:ascii="Menlo" w:hAnsi="Menlo" w:cs="Menlo"/>
+          <w:color w:val="000000"/>
+          <w:sz w:val="22"/>
+          <w:szCs w:val="22"/>
+        </w:rPr>
+      </w:pPr>
+      <w:r>
+        <w:rPr>
+          <w:rFonts w:ascii="Menlo" w:hAnsi="Menlo" w:cs="Menlo"/>
+          <w:color w:val="000000"/>
+          <w:sz w:val="22"/>
+          <w:szCs w:val="22"/>
+        </w:rPr>
+        <w:t xml:space="preserve">   diff       Show changes between commits, commit and working tree, </w:t>
+      </w:r>
+      <w:proofErr w:type="spellStart"/>
+      <w:r>
+        <w:rPr>
+          <w:rFonts w:ascii="Menlo" w:hAnsi="Menlo" w:cs="Menlo"/>
+          <w:color w:val="000000"/>
+          <w:sz w:val="22"/>
+          <w:szCs w:val="22"/>
+        </w:rPr>
+        <w:t>etc</w:t>
+      </w:r>
+      <w:proofErr w:type="spellEnd"/>
+    </w:p>
+    <w:p>
+      <w:pPr>
+        <w:widowControl w:val="0"/>
+        <w:tabs>
+          <w:tab w:val="left" w:pos="560"/>
+          <w:tab w:val="left" w:pos="1120"/>
+          <w:tab w:val="left" w:pos="1680"/>
+          <w:tab w:val="left" w:pos="2240"/>
+          <w:tab w:val="left" w:pos="2800"/>
+          <w:tab w:val="left" w:pos="3360"/>
+          <w:tab w:val="left" w:pos="3920"/>
+          <w:tab w:val="left" w:pos="4480"/>
+          <w:tab w:val="left" w:pos="5040"/>
+          <w:tab w:val="left" w:pos="5600"/>
+          <w:tab w:val="left" w:pos="6160"/>
+          <w:tab w:val="left" w:pos="6720"/>
+        </w:tabs>
+        <w:autoSpaceDE w:val="0"/>
+        <w:autoSpaceDN w:val="0"/>
+        <w:adjustRightInd w:val="0"/>
+        <w:rPr>
+          <w:rFonts w:ascii="Menlo" w:hAnsi="Menlo" w:cs="Menlo"/>
+          <w:color w:val="000000"/>
+          <w:sz w:val="22"/>
+          <w:szCs w:val="22"/>
+        </w:rPr>
+      </w:pPr>
+      <w:r>
+        <w:rPr>
+          <w:rFonts w:ascii="Menlo" w:hAnsi="Menlo" w:cs="Menlo"/>
+          <w:color w:val="000000"/>
+          <w:sz w:val="22"/>
+          <w:szCs w:val="22"/>
+        </w:rPr>
+        <w:lastRenderedPageBreak/>
+        <w:t xml:space="preserve">   fetch      Download objects and refs from another repository</w:t>
+      </w:r>
+    </w:p>
+    <w:p>
+      <w:pPr>
+        <w:widowControl w:val="0"/>
+        <w:tabs>
+          <w:tab w:val="left" w:pos="560"/>
+          <w:tab w:val="left" w:pos="1120"/>
+          <w:tab w:val="left" w:pos="1680"/>
+          <w:tab w:val="left" w:pos="2240"/>
+          <w:tab w:val="left" w:pos="2800"/>
+          <w:tab w:val="left" w:pos="3360"/>
+          <w:tab w:val="left" w:pos="3920"/>
+          <w:tab w:val="left" w:pos="4480"/>
+          <w:tab w:val="left" w:pos="5040"/>
+          <w:tab w:val="left" w:pos="5600"/>
+          <w:tab w:val="left" w:pos="6160"/>
+          <w:tab w:val="left" w:pos="6720"/>
+        </w:tabs>
+        <w:autoSpaceDE w:val="0"/>
+        <w:autoSpaceDN w:val="0"/>
+        <w:adjustRightInd w:val="0"/>
+        <w:rPr>
+          <w:rFonts w:ascii="Menlo" w:hAnsi="Menlo" w:cs="Menlo"/>
+          <w:color w:val="000000"/>
+          <w:sz w:val="22"/>
+          <w:szCs w:val="22"/>
+        </w:rPr>
+      </w:pPr>
+      <w:r>
+        <w:rPr>
+          <w:rFonts w:ascii="Menlo" w:hAnsi="Menlo" w:cs="Menlo"/>
+          <w:color w:val="000000"/>
+          <w:sz w:val="22"/>
+          <w:szCs w:val="22"/>
+        </w:rPr>
+        <w:t xml:space="preserve">   </w:t>
+      </w:r>
+      <w:proofErr w:type="spellStart"/>
+      <w:r>
+        <w:rPr>
+          <w:rFonts w:ascii="Menlo" w:hAnsi="Menlo" w:cs="Menlo"/>
+          <w:color w:val="000000"/>
+          <w:sz w:val="22"/>
+          <w:szCs w:val="22"/>
+        </w:rPr>
+        <w:t>grep</w:t>
+      </w:r>
+      <w:proofErr w:type="spellEnd"/>
+      <w:r>
+        <w:rPr>
+          <w:rFonts w:ascii="Menlo" w:hAnsi="Menlo" w:cs="Menlo"/>
+          <w:color w:val="000000"/>
+          <w:sz w:val="22"/>
+          <w:szCs w:val="22"/>
+        </w:rPr>
+        <w:t xml:space="preserve">       Print lines matching a pattern</w:t>
+      </w:r>
+    </w:p>
+    <w:p>
+      <w:pPr>
+        <w:widowControl w:val="0"/>
+        <w:tabs>
+          <w:tab w:val="left" w:pos="560"/>
+          <w:tab w:val="left" w:pos="1120"/>
+          <w:tab w:val="left" w:pos="1680"/>
+          <w:tab w:val="left" w:pos="2240"/>
+          <w:tab w:val="left" w:pos="2800"/>
+          <w:tab w:val="left" w:pos="3360"/>
+          <w:tab w:val="left" w:pos="3920"/>
+          <w:tab w:val="left" w:pos="4480"/>
+          <w:tab w:val="left" w:pos="5040"/>
+          <w:tab w:val="left" w:pos="5600"/>
+          <w:tab w:val="left" w:pos="6160"/>
+          <w:tab w:val="left" w:pos="6720"/>
+        </w:tabs>
+        <w:autoSpaceDE w:val="0"/>
+        <w:autoSpaceDN w:val="0"/>
+        <w:adjustRightInd w:val="0"/>
+        <w:rPr>
+          <w:rFonts w:ascii="Menlo" w:hAnsi="Menlo" w:cs="Menlo"/>
+          <w:color w:val="000000"/>
+          <w:sz w:val="22"/>
+          <w:szCs w:val="22"/>
+        </w:rPr>
+      </w:pPr>
+      <w:r>
+        <w:rPr>
+          <w:rFonts w:ascii="Menlo" w:hAnsi="Menlo" w:cs="Menlo"/>
+          <w:color w:val="000000"/>
+          <w:sz w:val="22"/>
+          <w:szCs w:val="22"/>
+        </w:rPr>
+        <w:t xml:space="preserve">   </w:t>
+      </w:r>
+      <w:proofErr w:type="spellStart"/>
+      <w:r>
+        <w:rPr>
+          <w:rFonts w:ascii="Menlo" w:hAnsi="Menlo" w:cs="Menlo"/>
+          <w:color w:val="000000"/>
+          <w:sz w:val="22"/>
+          <w:szCs w:val="22"/>
+        </w:rPr>
+        <w:t>init</w:t>
+      </w:r>
+      <w:proofErr w:type="spellEnd"/>
+      <w:r>
+        <w:rPr>
+          <w:rFonts w:ascii="Menlo" w:hAnsi="Menlo" w:cs="Menlo"/>
+          <w:color w:val="000000"/>
+          <w:sz w:val="22"/>
+          <w:szCs w:val="22"/>
+        </w:rPr>
+        <w:t xml:space="preserve">       Create an empty Git repository or reinitialize an existing one</w:t>
+      </w:r>
+    </w:p>
+    <w:p>
+      <w:pPr>
+        <w:widowControl w:val="0"/>
+        <w:tabs>
+          <w:tab w:val="left" w:pos="560"/>
+          <w:tab w:val="left" w:pos="1120"/>
+          <w:tab w:val="left" w:pos="1680"/>
+          <w:tab w:val="left" w:pos="2240"/>
+          <w:tab w:val="left" w:pos="2800"/>
+          <w:tab w:val="left" w:pos="3360"/>
+          <w:tab w:val="left" w:pos="3920"/>
+          <w:tab w:val="left" w:pos="4480"/>
+          <w:tab w:val="left" w:pos="5040"/>
+          <w:tab w:val="left" w:pos="5600"/>
+          <w:tab w:val="left" w:pos="6160"/>
+          <w:tab w:val="left" w:pos="6720"/>
+        </w:tabs>
+        <w:autoSpaceDE w:val="0"/>
+        <w:autoSpaceDN w:val="0"/>
+        <w:adjustRightInd w:val="0"/>
+        <w:rPr>
+          <w:rFonts w:ascii="Menlo" w:hAnsi="Menlo" w:cs="Menlo"/>
+          <w:color w:val="000000"/>
+          <w:sz w:val="22"/>
+          <w:szCs w:val="22"/>
+        </w:rPr>
+      </w:pPr>
+      <w:r>
+        <w:rPr>
+          <w:rFonts w:ascii="Menlo" w:hAnsi="Menlo" w:cs="Menlo"/>
+          <w:color w:val="000000"/>
+          <w:sz w:val="22"/>
+          <w:szCs w:val="22"/>
+        </w:rPr>
+        <w:t xml:space="preserve">   log        Show commit logs</w:t>
+      </w:r>
+    </w:p>
+    <w:p>
+      <w:pPr>
+        <w:widowControl w:val="0"/>
+        <w:tabs>
+          <w:tab w:val="left" w:pos="560"/>
+          <w:tab w:val="left" w:pos="1120"/>
+          <w:tab w:val="left" w:pos="1680"/>
+          <w:tab w:val="left" w:pos="2240"/>
+          <w:tab w:val="left" w:pos="2800"/>
+          <w:tab w:val="left" w:pos="3360"/>
+          <w:tab w:val="left" w:pos="3920"/>
+          <w:tab w:val="left" w:pos="4480"/>
+          <w:tab w:val="left" w:pos="5040"/>
+          <w:tab w:val="left" w:pos="5600"/>
+          <w:tab w:val="left" w:pos="6160"/>
+          <w:tab w:val="left" w:pos="6720"/>
+        </w:tabs>
+        <w:autoSpaceDE w:val="0"/>
+        <w:autoSpaceDN w:val="0"/>
+        <w:adjustRightInd w:val="0"/>
+        <w:rPr>
+          <w:rFonts w:ascii="Menlo" w:hAnsi="Menlo" w:cs="Menlo"/>
+          <w:color w:val="000000"/>
+          <w:sz w:val="22"/>
+          <w:szCs w:val="22"/>
+        </w:rPr>
+      </w:pPr>
+      <w:r>
+        <w:rPr>
+          <w:rFonts w:ascii="Menlo" w:hAnsi="Menlo" w:cs="Menlo"/>
+          <w:color w:val="000000"/>
+          <w:sz w:val="22"/>
+          <w:szCs w:val="22"/>
+        </w:rPr>
+        <w:t xml:space="preserve">   merge      Join two or more development histories together</w:t>
+      </w:r>
+    </w:p>
+    <w:p>
+      <w:pPr>
+        <w:widowControl w:val="0"/>
+        <w:tabs>
+          <w:tab w:val="left" w:pos="560"/>
+          <w:tab w:val="left" w:pos="1120"/>
+          <w:tab w:val="left" w:pos="1680"/>
+          <w:tab w:val="left" w:pos="2240"/>
+          <w:tab w:val="left" w:pos="2800"/>
+          <w:tab w:val="left" w:pos="3360"/>
+          <w:tab w:val="left" w:pos="3920"/>
+          <w:tab w:val="left" w:pos="4480"/>
+          <w:tab w:val="left" w:pos="5040"/>
+          <w:tab w:val="left" w:pos="5600"/>
+          <w:tab w:val="left" w:pos="6160"/>
+          <w:tab w:val="left" w:pos="6720"/>
+        </w:tabs>
+        <w:autoSpaceDE w:val="0"/>
+        <w:autoSpaceDN w:val="0"/>
+        <w:adjustRightInd w:val="0"/>
+        <w:rPr>
+          <w:rFonts w:ascii="Menlo" w:hAnsi="Menlo" w:cs="Menlo"/>
+          <w:color w:val="000000"/>
+          <w:sz w:val="22"/>
+          <w:szCs w:val="22"/>
+        </w:rPr>
+      </w:pPr>
+      <w:r>
+        <w:rPr>
+          <w:rFonts w:ascii="Menlo" w:hAnsi="Menlo" w:cs="Menlo"/>
+          <w:color w:val="000000"/>
+          <w:sz w:val="22"/>
+          <w:szCs w:val="22"/>
+        </w:rPr>
+        <w:t xml:space="preserve">   mv         Move or rename a file, a directory, or a </w:t>
+      </w:r>
+      <w:proofErr w:type="spellStart"/>
+      <w:r>
+        <w:rPr>
+          <w:rFonts w:ascii="Menlo" w:hAnsi="Menlo" w:cs="Menlo"/>
+          <w:color w:val="000000"/>
+          <w:sz w:val="22"/>
+          <w:szCs w:val="22"/>
+        </w:rPr>
+        <w:t>symlink</w:t>
+      </w:r>
+      <w:proofErr w:type="spellEnd"/>
+    </w:p>
+    <w:p>
+      <w:pPr>
+        <w:widowControl w:val="0"/>
+        <w:tabs>
+          <w:tab w:val="left" w:pos="560"/>
+          <w:tab w:val="left" w:pos="1120"/>
+          <w:tab w:val="left" w:pos="1680"/>
+          <w:tab w:val="left" w:pos="2240"/>
+          <w:tab w:val="left" w:pos="2800"/>
+          <w:tab w:val="left" w:pos="3360"/>
+          <w:tab w:val="left" w:pos="3920"/>
+          <w:tab w:val="left" w:pos="4480"/>
+          <w:tab w:val="left" w:pos="5040"/>
+          <w:tab w:val="left" w:pos="5600"/>
+          <w:tab w:val="left" w:pos="6160"/>
+          <w:tab w:val="left" w:pos="6720"/>
+        </w:tabs>
+        <w:autoSpaceDE w:val="0"/>
+        <w:autoSpaceDN w:val="0"/>
+        <w:adjustRightInd w:val="0"/>
+        <w:rPr>
+          <w:rFonts w:ascii="Menlo" w:hAnsi="Menlo" w:cs="Menlo"/>
+          <w:color w:val="000000"/>
+          <w:sz w:val="22"/>
+          <w:szCs w:val="22"/>
+        </w:rPr>
+      </w:pPr>
+      <w:r>
+        <w:rPr>
+          <w:rFonts w:ascii="Menlo" w:hAnsi="Menlo" w:cs="Menlo"/>
+          <w:color w:val="000000"/>
+          <w:sz w:val="22"/>
+          <w:szCs w:val="22"/>
+        </w:rPr>
+        <w:t xml:space="preserve">   pull       Fetch from and integrate with another repository or a local branch</w:t>
+      </w:r>
+    </w:p>
+    <w:p>
+      <w:pPr>
+        <w:widowControl w:val="0"/>
+        <w:tabs>
+          <w:tab w:val="left" w:pos="560"/>
+          <w:tab w:val="left" w:pos="1120"/>
+          <w:tab w:val="left" w:pos="1680"/>
+          <w:tab w:val="left" w:pos="2240"/>
+          <w:tab w:val="left" w:pos="2800"/>
+          <w:tab w:val="left" w:pos="3360"/>
+          <w:tab w:val="left" w:pos="3920"/>
+          <w:tab w:val="left" w:pos="4480"/>
+          <w:tab w:val="left" w:pos="5040"/>
+          <w:tab w:val="left" w:pos="5600"/>
+          <w:tab w:val="left" w:pos="6160"/>
+          <w:tab w:val="left" w:pos="6720"/>
+        </w:tabs>
+        <w:autoSpaceDE w:val="0"/>
+        <w:autoSpaceDN w:val="0"/>
+        <w:adjustRightInd w:val="0"/>
+        <w:rPr>
+          <w:rFonts w:ascii="Menlo" w:hAnsi="Menlo" w:cs="Menlo"/>
+          <w:color w:val="000000"/>
+          <w:sz w:val="22"/>
+          <w:szCs w:val="22"/>
+        </w:rPr>
+      </w:pPr>
+      <w:r>
+        <w:rPr>
+          <w:rFonts w:ascii="Menlo" w:hAnsi="Menlo" w:cs="Menlo"/>
+          <w:color w:val="000000"/>
+          <w:sz w:val="22"/>
+          <w:szCs w:val="22"/>
+        </w:rPr>
+        <w:t xml:space="preserve">   push       Update remote refs along with associated objects</w:t>
+      </w:r>
+    </w:p>
+    <w:p>
+      <w:pPr>
+        <w:widowControl w:val="0"/>
+        <w:tabs>
+          <w:tab w:val="left" w:pos="560"/>
+          <w:tab w:val="left" w:pos="1120"/>
+          <w:tab w:val="left" w:pos="1680"/>
+          <w:tab w:val="left" w:pos="2240"/>
+          <w:tab w:val="left" w:pos="2800"/>
+          <w:tab w:val="left" w:pos="3360"/>
+          <w:tab w:val="left" w:pos="3920"/>
+          <w:tab w:val="left" w:pos="4480"/>
+          <w:tab w:val="left" w:pos="5040"/>
+          <w:tab w:val="left" w:pos="5600"/>
+          <w:tab w:val="left" w:pos="6160"/>
+          <w:tab w:val="left" w:pos="6720"/>
+        </w:tabs>
+        <w:autoSpaceDE w:val="0"/>
+        <w:autoSpaceDN w:val="0"/>
+        <w:adjustRightInd w:val="0"/>
+        <w:rPr>
+          <w:rFonts w:ascii="Menlo" w:hAnsi="Menlo" w:cs="Menlo"/>
+          <w:color w:val="000000"/>
+          <w:sz w:val="22"/>
+          <w:szCs w:val="22"/>
+        </w:rPr>
+      </w:pPr>
+      <w:r>
+        <w:rPr>
+          <w:rFonts w:ascii="Menlo" w:hAnsi="Menlo" w:cs="Menlo"/>
+          <w:color w:val="000000"/>
+          <w:sz w:val="22"/>
+          <w:szCs w:val="22"/>
+        </w:rPr>
+        <w:t xml:space="preserve">   rebase     Forward-port local commits to the updated upstream head</w:t>
+      </w:r>
+    </w:p>
+    <w:p>
+      <w:pPr>
+        <w:widowControl w:val="0"/>
+        <w:tabs>
+          <w:tab w:val="left" w:pos="560"/>
+          <w:tab w:val="left" w:pos="1120"/>
+          <w:tab w:val="left" w:pos="1680"/>
+          <w:tab w:val="left" w:pos="2240"/>
+          <w:tab w:val="left" w:pos="2800"/>
+          <w:tab w:val="left" w:pos="3360"/>
+          <w:tab w:val="left" w:pos="3920"/>
+          <w:tab w:val="left" w:pos="4480"/>
+          <w:tab w:val="left" w:pos="5040"/>
+          <w:tab w:val="left" w:pos="5600"/>
+          <w:tab w:val="left" w:pos="6160"/>
+          <w:tab w:val="left" w:pos="6720"/>
+        </w:tabs>
+        <w:autoSpaceDE w:val="0"/>
+        <w:autoSpaceDN w:val="0"/>
+        <w:adjustRightInd w:val="0"/>
+        <w:rPr>
+          <w:rFonts w:ascii="Menlo" w:hAnsi="Menlo" w:cs="Menlo"/>
+          <w:color w:val="000000"/>
+          <w:sz w:val="22"/>
+          <w:szCs w:val="22"/>
+        </w:rPr>
+      </w:pPr>
+      <w:r>
+        <w:rPr>
+          <w:rFonts w:ascii="Menlo" w:hAnsi="Menlo" w:cs="Menlo"/>
+          <w:color w:val="000000"/>
+          <w:sz w:val="22"/>
+          <w:szCs w:val="22"/>
+        </w:rPr>
+        <w:t xml:space="preserve">   reset      Reset current HEAD to the specified state</w:t>
+      </w:r>
+    </w:p>
+    <w:p>
+      <w:pPr>
+        <w:widowControl w:val="0"/>
+        <w:tabs>
+          <w:tab w:val="left" w:pos="560"/>
+          <w:tab w:val="left" w:pos="1120"/>
+          <w:tab w:val="left" w:pos="1680"/>
+          <w:tab w:val="left" w:pos="2240"/>
+          <w:tab w:val="left" w:pos="2800"/>
+          <w:tab w:val="left" w:pos="3360"/>
+          <w:tab w:val="left" w:pos="3920"/>
+          <w:tab w:val="left" w:pos="4480"/>
+          <w:tab w:val="left" w:pos="5040"/>
+          <w:tab w:val="left" w:pos="5600"/>
+          <w:tab w:val="left" w:pos="6160"/>
+          <w:tab w:val="left" w:pos="6720"/>
+        </w:tabs>
+        <w:autoSpaceDE w:val="0"/>
+        <w:autoSpaceDN w:val="0"/>
+        <w:adjustRightInd w:val="0"/>
+        <w:rPr>
+          <w:rFonts w:ascii="Menlo" w:hAnsi="Menlo" w:cs="Menlo"/>
+          <w:color w:val="000000"/>
+          <w:sz w:val="22"/>
+          <w:szCs w:val="22"/>
+        </w:rPr>
+      </w:pPr>
+      <w:r>
+        <w:rPr>
+          <w:rFonts w:ascii="Menlo" w:hAnsi="Menlo" w:cs="Menlo"/>
+          <w:color w:val="000000"/>
+          <w:sz w:val="22"/>
+          <w:szCs w:val="22"/>
+        </w:rPr>
+        <w:t xml:space="preserve">   </w:t>
+      </w:r>
+      <w:proofErr w:type="spellStart"/>
+      <w:r>
+        <w:rPr>
+          <w:rFonts w:ascii="Menlo" w:hAnsi="Menlo" w:cs="Menlo"/>
+          <w:color w:val="000000"/>
+          <w:sz w:val="22"/>
+          <w:szCs w:val="22"/>
+        </w:rPr>
+        <w:t>rm</w:t>
+      </w:r>
+      <w:proofErr w:type="spellEnd"/>
+      <w:r>
+        <w:rPr>
+          <w:rFonts w:ascii="Menlo" w:hAnsi="Menlo" w:cs="Menlo"/>
+          <w:color w:val="000000"/>
+          <w:sz w:val="22"/>
+          <w:szCs w:val="22"/>
+        </w:rPr>
+        <w:t xml:space="preserve">         Remove files from the working tree and from the index</w:t>
+      </w:r>
+    </w:p>
+    <w:p>
+      <w:pPr>
+        <w:widowControl w:val="0"/>
+        <w:tabs>
+          <w:tab w:val="left" w:pos="560"/>
+          <w:tab w:val="left" w:pos="1120"/>
+          <w:tab w:val="left" w:pos="1680"/>
+          <w:tab w:val="left" w:pos="2240"/>
+          <w:tab w:val="left" w:pos="2800"/>
+          <w:tab w:val="left" w:pos="3360"/>
+          <w:tab w:val="left" w:pos="3920"/>
+          <w:tab w:val="left" w:pos="4480"/>
+          <w:tab w:val="left" w:pos="5040"/>
+          <w:tab w:val="left" w:pos="5600"/>
+          <w:tab w:val="left" w:pos="6160"/>
+          <w:tab w:val="left" w:pos="6720"/>
+        </w:tabs>
+        <w:autoSpaceDE w:val="0"/>
+        <w:autoSpaceDN w:val="0"/>
+        <w:adjustRightInd w:val="0"/>
+        <w:rPr>
+          <w:rFonts w:ascii="Menlo" w:hAnsi="Menlo" w:cs="Menlo"/>
+          <w:color w:val="000000"/>
+          <w:sz w:val="22"/>
+          <w:szCs w:val="22"/>
+        </w:rPr>
+      </w:pPr>
+      <w:r>
+        <w:rPr>
+          <w:rFonts w:ascii="Menlo" w:hAnsi="Menlo" w:cs="Menlo"/>
+          <w:color w:val="000000"/>
+          <w:sz w:val="22"/>
+          <w:szCs w:val="22"/>
+        </w:rPr>
+        <w:t xml:space="preserve">   show       Show various types of objects</w:t>
+      </w:r>
+    </w:p>
+    <w:p>
+      <w:pPr>
+        <w:widowControl w:val="0"/>
+        <w:tabs>
+          <w:tab w:val="left" w:pos="560"/>
+          <w:tab w:val="left" w:pos="1120"/>
+          <w:tab w:val="left" w:pos="1680"/>
+          <w:tab w:val="left" w:pos="2240"/>
+          <w:tab w:val="left" w:pos="2800"/>
+          <w:tab w:val="left" w:pos="3360"/>
+          <w:tab w:val="left" w:pos="3920"/>
+          <w:tab w:val="left" w:pos="4480"/>
+          <w:tab w:val="left" w:pos="5040"/>
+          <w:tab w:val="left" w:pos="5600"/>
+          <w:tab w:val="left" w:pos="6160"/>
+          <w:tab w:val="left" w:pos="6720"/>
+        </w:tabs>
+        <w:autoSpaceDE w:val="0"/>
+        <w:autoSpaceDN w:val="0"/>
+        <w:adjustRightInd w:val="0"/>
+        <w:rPr>
+          <w:rFonts w:ascii="Menlo" w:hAnsi="Menlo" w:cs="Menlo"/>
+          <w:color w:val="000000"/>
+          <w:sz w:val="22"/>
+          <w:szCs w:val="22"/>
+        </w:rPr>
+      </w:pPr>
+      <w:r>
+        <w:rPr>
+          <w:rFonts w:ascii="Menlo" w:hAnsi="Menlo" w:cs="Menlo"/>
+          <w:color w:val="000000"/>
+          <w:sz w:val="22"/>
+          <w:szCs w:val="22"/>
+        </w:rPr>
+        <w:t xml:space="preserve">   status     Show the working tree status</w:t>
+      </w:r>
+    </w:p>
+    <w:p>
+      <w:pPr>
+        <w:widowControl w:val="0"/>
+        <w:tabs>
+          <w:tab w:val="left" w:pos="560"/>
+          <w:tab w:val="left" w:pos="1120"/>
+          <w:tab w:val="left" w:pos="1680"/>
+          <w:tab w:val="left" w:pos="2240"/>
+          <w:tab w:val="left" w:pos="2800"/>
+          <w:tab w:val="left" w:pos="3360"/>
+          <w:tab w:val="left" w:pos="3920"/>
+          <w:tab w:val="left" w:pos="4480"/>
+          <w:tab w:val="left" w:pos="5040"/>
+          <w:tab w:val="left" w:pos="5600"/>
+          <w:tab w:val="left" w:pos="6160"/>
+          <w:tab w:val="left" w:pos="6720"/>
+        </w:tabs>
+        <w:autoSpaceDE w:val="0"/>
+        <w:autoSpaceDN w:val="0"/>
+        <w:adjustRightInd w:val="0"/>
+        <w:rPr>
+          <w:rFonts w:ascii="Menlo" w:hAnsi="Menlo" w:cs="Menlo"/>
+          <w:color w:val="000000"/>
+          <w:sz w:val="22"/>
+          <w:szCs w:val="22"/>
+        </w:rPr>
+      </w:pPr>
+      <w:r>
+        <w:rPr>
+          <w:rFonts w:ascii="Menlo" w:hAnsi="Menlo" w:cs="Menlo"/>
+          <w:color w:val="000000"/>
+          <w:sz w:val="22"/>
+          <w:szCs w:val="22"/>
+        </w:rPr>
+        <w:t xml:space="preserve">   tag        Create, list, delete or verify a tag object signed with GPG</w:t>
+      </w:r>
+    </w:p>
+    <w:p>
+      <w:pPr>
+        <w:widowControl w:val="0"/>
+        <w:tabs>
+          <w:tab w:val="left" w:pos="560"/>
+          <w:tab w:val="left" w:pos="1120"/>
+          <w:tab w:val="left" w:pos="1680"/>
+          <w:tab w:val="left" w:pos="2240"/>
+          <w:tab w:val="left" w:pos="2800"/>
+          <w:tab w:val="left" w:pos="3360"/>
+          <w:tab w:val="left" w:pos="3920"/>
+          <w:tab w:val="left" w:pos="4480"/>
+          <w:tab w:val="left" w:pos="5040"/>
+          <w:tab w:val="left" w:pos="5600"/>
+          <w:tab w:val="left" w:pos="6160"/>
+          <w:tab w:val="left" w:pos="6720"/>
+        </w:tabs>
+        <w:autoSpaceDE w:val="0"/>
+        <w:autoSpaceDN w:val="0"/>
+        <w:adjustRightInd w:val="0"/>
+        <w:rPr>
+          <w:rFonts w:ascii="Menlo" w:hAnsi="Menlo" w:cs="Menlo"/>
+          <w:color w:val="000000"/>
+          <w:sz w:val="22"/>
+          <w:szCs w:val="22"/>
+        </w:rPr>
+      </w:pPr>
+    </w:p>
+    <w:p>
+      <w:pPr>
+        <w:widowControl w:val="0"/>
+        <w:tabs>
+          <w:tab w:val="left" w:pos="560"/>
+          <w:tab w:val="left" w:pos="1120"/>
+          <w:tab w:val="left" w:pos="1680"/>
+          <w:tab w:val="left" w:pos="2240"/>
+          <w:tab w:val="left" w:pos="2800"/>
+          <w:tab w:val="left" w:pos="3360"/>
+          <w:tab w:val="left" w:pos="3920"/>
+          <w:tab w:val="left" w:pos="4480"/>
+          <w:tab w:val="left" w:pos="5040"/>
+          <w:tab w:val="left" w:pos="5600"/>
+          <w:tab w:val="left" w:pos="6160"/>
+          <w:tab w:val="left" w:pos="6720"/>
+        </w:tabs>
+        <w:autoSpaceDE w:val="0"/>
+        <w:autoSpaceDN w:val="0"/>
+        <w:adjustRightInd w:val="0"/>
+        <w:rPr>
+          <w:rFonts w:ascii="Menlo" w:hAnsi="Menlo" w:cs="Menlo"/>
+          <w:color w:val="000000"/>
+          <w:sz w:val="22"/>
+          <w:szCs w:val="22"/>
+        </w:rPr>
+      </w:pPr>
+      <w:r>
+        <w:rPr>
+          <w:rFonts w:ascii="Menlo" w:hAnsi="Menlo" w:cs="Menlo"/>
+          <w:color w:val="000000"/>
+          <w:sz w:val="22"/>
+          <w:szCs w:val="22"/>
+        </w:rPr>
+        <w:t>'git help -a' and 'git help -g' list available subcommands and some</w:t>
+      </w:r>
+    </w:p>
+    <w:p>
+      <w:pPr>
+        <w:widowControl w:val="0"/>
+        <w:tabs>
+          <w:tab w:val="left" w:pos="560"/>
+          <w:tab w:val="left" w:pos="1120"/>
+          <w:tab w:val="left" w:pos="1680"/>
+          <w:tab w:val="left" w:pos="2240"/>
+          <w:tab w:val="left" w:pos="2800"/>
+          <w:tab w:val="left" w:pos="3360"/>
+          <w:tab w:val="left" w:pos="3920"/>
+          <w:tab w:val="left" w:pos="4480"/>
+          <w:tab w:val="left" w:pos="5040"/>
+          <w:tab w:val="left" w:pos="5600"/>
+          <w:tab w:val="left" w:pos="6160"/>
+          <w:tab w:val="left" w:pos="6720"/>
+        </w:tabs>
+        <w:autoSpaceDE w:val="0"/>
+        <w:autoSpaceDN w:val="0"/>
+        <w:adjustRightInd w:val="0"/>
+        <w:rPr>
+          <w:rFonts w:ascii="Menlo" w:hAnsi="Menlo" w:cs="Menlo"/>
+          <w:color w:val="000000"/>
+          <w:sz w:val="22"/>
+          <w:szCs w:val="22"/>
+        </w:rPr>
+      </w:pPr>
+      <w:r>
+        <w:rPr>
+          <w:rFonts w:ascii="Menlo" w:hAnsi="Menlo" w:cs="Menlo"/>
+          <w:color w:val="000000"/>
+          <w:sz w:val="22"/>
+          <w:szCs w:val="22"/>
+        </w:rPr>
+        <w:t>concept guides. See 'git help &lt;command&gt;' or 'git help &lt;concept&gt;'</w:t>
+      </w:r>
+    </w:p>
+    <w:p>
+      <w:pPr>
+        <w:rPr>
+          <w:rFonts w:cs="Marker Felt"/>
+          <w:b/>
+          <w:sz w:val="28"/>
+          <w:szCs w:val="28"/>
+        </w:rPr>
+      </w:pPr>
+      <w:r>
+        <w:rPr>
+          <w:rFonts w:ascii="Menlo" w:hAnsi="Menlo" w:cs="Menlo"/>
+          <w:color w:val="000000"/>
+          <w:sz w:val="22"/>
+          <w:szCs w:val="22"/>
+        </w:rPr>
+        <w:t>to read about a specific subcommand or concept.</w:t>
+      </w:r>
+    </w:p>
+    <w:p>
+      <w:pPr>
+        <w:rPr>
+          <w:rFonts w:cs="Marker Felt"/>
+          <w:sz w:val="28"/>
+          <w:szCs w:val="28"/>
+        </w:rPr>
+      </w:pPr>
     </w:p>
     <w:p>
       <w:pPr>

</xml_diff>

<commit_message>
this was just a proof
</commit_message>
<xml_diff>
--- a/commands.docx
+++ b/commands.docx
@@ -222,60 +222,76 @@
         </w:rPr>
         <w:t xml:space="preserve">- git add –A </w:t>
       </w:r>
+      <w:r>
+        <w:rPr>
+          <w:rFonts w:cs="Marker Felt"/>
+          <w:color w:val="00B050"/>
+          <w:sz w:val="28"/>
+          <w:szCs w:val="28"/>
+        </w:rPr>
+        <w:t>// add all</w:t>
+      </w:r>
+    </w:p>
+    <w:p>
+      <w:pPr>
+        <w:widowControl w:val="0"/>
+        <w:autoSpaceDE w:val="0"/>
+        <w:autoSpaceDN w:val="0"/>
+        <w:adjustRightInd w:val="0"/>
+        <w:rPr>
+          <w:rFonts w:cs="Marker Felt"/>
+          <w:b/>
+          <w:sz w:val="28"/>
+          <w:szCs w:val="28"/>
+        </w:rPr>
+      </w:pPr>
+      <w:r>
+        <w:rPr>
+          <w:rFonts w:cs="Marker Felt"/>
+          <w:b/>
+          <w:sz w:val="28"/>
+          <w:szCs w:val="28"/>
+        </w:rPr>
+        <w:t>4. committed the changes to the repository </w:t>
+      </w:r>
+    </w:p>
+    <w:p>
+      <w:pPr>
+        <w:widowControl w:val="0"/>
+        <w:autoSpaceDE w:val="0"/>
+        <w:autoSpaceDN w:val="0"/>
+        <w:adjustRightInd w:val="0"/>
+        <w:rPr>
+          <w:rFonts w:cs="Marker Felt"/>
+          <w:sz w:val="28"/>
+          <w:szCs w:val="28"/>
+        </w:rPr>
+      </w:pPr>
+      <w:r>
+        <w:rPr>
+          <w:rFonts w:cs="Marker Felt"/>
+          <w:sz w:val="28"/>
+          <w:szCs w:val="28"/>
+        </w:rPr>
+        <w:t xml:space="preserve">- </w:t>
+      </w:r>
+      <w:r>
+        <w:rPr>
+          <w:rFonts w:cs="Marker Felt"/>
+          <w:sz w:val="28"/>
+          <w:szCs w:val="28"/>
+        </w:rPr>
+        <w:t xml:space="preserve">git </w:t>
+      </w:r>
       <w:bookmarkStart w:id="0" w:name="_GoBack"/>
-      <w:r>
-        <w:rPr>
-          <w:rFonts w:cs="Marker Felt"/>
-          <w:color w:val="00B050"/>
-          <w:sz w:val="28"/>
-          <w:szCs w:val="28"/>
-        </w:rPr>
-        <w:t>// add all</w:t>
-      </w:r>
-    </w:p>
-    <w:bookmarkEnd w:id="0"/>
-    <w:p>
-      <w:pPr>
-        <w:widowControl w:val="0"/>
-        <w:autoSpaceDE w:val="0"/>
-        <w:autoSpaceDN w:val="0"/>
-        <w:adjustRightInd w:val="0"/>
-        <w:rPr>
-          <w:rFonts w:cs="Marker Felt"/>
-          <w:b/>
-          <w:sz w:val="28"/>
-          <w:szCs w:val="28"/>
-        </w:rPr>
-      </w:pPr>
-      <w:r>
-        <w:rPr>
-          <w:rFonts w:cs="Marker Felt"/>
-          <w:b/>
-          <w:sz w:val="28"/>
-          <w:szCs w:val="28"/>
-        </w:rPr>
-        <w:t>4. committed the changes to the repository </w:t>
-      </w:r>
-    </w:p>
-    <w:p>
-      <w:pPr>
-        <w:widowControl w:val="0"/>
-        <w:autoSpaceDE w:val="0"/>
-        <w:autoSpaceDN w:val="0"/>
-        <w:adjustRightInd w:val="0"/>
-        <w:rPr>
-          <w:rFonts w:cs="Marker Felt"/>
-          <w:sz w:val="28"/>
-          <w:szCs w:val="28"/>
-        </w:rPr>
-      </w:pPr>
-      <w:r>
-        <w:rPr>
-          <w:rFonts w:cs="Marker Felt"/>
-          <w:sz w:val="28"/>
-          <w:szCs w:val="28"/>
-        </w:rPr>
-        <w:t>- commit -m “adding name.ext”</w:t>
+      <w:bookmarkEnd w:id="0"/>
+      <w:r>
+        <w:rPr>
+          <w:rFonts w:cs="Marker Felt"/>
+          <w:sz w:val="28"/>
+          <w:szCs w:val="28"/>
+        </w:rPr>
+        <w:t>commit -m “adding name.ext”</w:t>
       </w:r>
     </w:p>
     <w:p>

</xml_diff>